<commit_message>
Creazione ProgettoDB e Modifiche al Project Plane
</commit_message>
<xml_diff>
--- a/Documentazione/ProjectPlane.docx
+++ b/Documentazione/ProjectPlane.docx
@@ -58,7 +58,13 @@
         <w:t xml:space="preserve"> dovrà </w:t>
       </w:r>
       <w:r>
-        <w:t>assistere alle mansioni d</w:t>
+        <w:t xml:space="preserve">assistere </w:t>
+      </w:r>
+      <w:r>
+        <w:t>alle</w:t>
+      </w:r>
+      <w:r>
+        <w:t xml:space="preserve"> mansioni d</w:t>
       </w:r>
       <w:r>
         <w:t>ei camerieri</w:t>
@@ -155,24 +161,338 @@
         <w:t>Modello di Processo</w:t>
       </w:r>
     </w:p>
+    <w:p>
+      <w:pPr>
+        <w:rPr>
+          <w:u w:val="single"/>
+        </w:rPr>
+      </w:pPr>
+      <w:r>
+        <w:t>Il modello di processo che abbiamo deciso di seguire e quello della prototipazione</w:t>
+      </w:r>
+      <w:r>
+        <w:t xml:space="preserve">, in particolare la prototipazione </w:t>
+      </w:r>
+      <w:r>
+        <w:t>evolutiva</w:t>
+      </w:r>
+      <w:r>
+        <w:t xml:space="preserve">, molto utile per quanto riguarda </w:t>
+      </w:r>
+      <w:r>
+        <w:t>la costruzione dell’interfaccia grafica</w:t>
+      </w:r>
+    </w:p>
+    <w:p>
+      <w:pPr>
+        <w:pStyle w:val="Titolo1"/>
+      </w:pPr>
+      <w:r>
+        <w:t>Organizzazione del progetto</w:t>
+      </w:r>
+    </w:p>
+    <w:p>
+      <w:pPr>
+        <w:spacing w:line="276" w:lineRule="auto"/>
+      </w:pPr>
+      <w:r>
+        <w:t xml:space="preserve"> </w:t>
+      </w:r>
+    </w:p>
+    <w:p>
+      <w:pPr>
+        <w:pStyle w:val="Titolo1"/>
+      </w:pPr>
+      <w:r>
+        <w:t>Standard, linee guida, procedure</w:t>
+      </w:r>
+    </w:p>
     <w:p/>
     <w:p>
       <w:pPr>
+        <w:pStyle w:val="Titolo1"/>
+      </w:pPr>
+      <w:r>
+        <w:t>Attività di gestione</w:t>
+      </w:r>
+    </w:p>
+    <w:p/>
+    <w:p>
+      <w:pPr>
+        <w:pStyle w:val="Titolo1"/>
+      </w:pPr>
+      <w:r>
+        <w:t>rischi</w:t>
+      </w:r>
+    </w:p>
+    <w:p/>
+    <w:p>
+      <w:pPr>
+        <w:pStyle w:val="Titolo1"/>
+      </w:pPr>
+      <w:r>
+        <w:t>Personale</w:t>
+      </w:r>
+    </w:p>
+    <w:p/>
+    <w:p>
+      <w:pPr>
+        <w:pStyle w:val="Titolo1"/>
+      </w:pPr>
+      <w:r>
+        <w:t xml:space="preserve">metodi </w:t>
+      </w:r>
+      <w:r>
+        <w:t>e tecniche</w:t>
+      </w:r>
+    </w:p>
+    <w:p>
+      <w:pPr>
         <w:spacing w:line="276" w:lineRule="auto"/>
       </w:pPr>
     </w:p>
     <w:p>
       <w:pPr>
-        <w:spacing w:line="276" w:lineRule="auto"/>
-      </w:pPr>
+        <w:pStyle w:val="Titolo1"/>
+      </w:pPr>
+      <w:r>
+        <w:lastRenderedPageBreak/>
+        <w:t>garanzia e qualità</w:t>
+      </w:r>
+    </w:p>
+    <w:p/>
+    <w:p>
+      <w:pPr>
+        <w:pStyle w:val="Titolo1"/>
+      </w:pPr>
+      <w:r>
+        <w:t>workpackages</w:t>
+      </w:r>
+    </w:p>
+    <w:p/>
+    <w:p>
+      <w:pPr>
+        <w:pStyle w:val="Titolo1"/>
+      </w:pPr>
+      <w:r>
+        <w:t>risorse</w:t>
+      </w:r>
+    </w:p>
+    <w:p/>
+    <w:p>
+      <w:pPr>
+        <w:pStyle w:val="Titolo1"/>
+      </w:pPr>
+      <w:r>
+        <w:t>Budget</w:t>
+      </w:r>
+    </w:p>
+    <w:p/>
+    <w:p>
+      <w:pPr>
+        <w:pStyle w:val="Titolo1"/>
+      </w:pPr>
+      <w:r>
+        <w:t>Cambiamenti</w:t>
+      </w:r>
+    </w:p>
+    <w:p/>
+    <w:p>
+      <w:pPr>
+        <w:pStyle w:val="Titolo1"/>
+      </w:pPr>
+      <w:r>
+        <w:t>Consegna</w:t>
+      </w:r>
+    </w:p>
+    <w:p>
+      <w:r>
+        <w:t xml:space="preserve">In questo capitolo si discutono i metodi </w:t>
+      </w:r>
+      <w:r>
+        <w:t xml:space="preserve">e le scadenze </w:t>
+      </w:r>
+      <w:r>
+        <w:t>di consegna del progetto</w:t>
+      </w:r>
+      <w:r>
+        <w:t>, in particolare</w:t>
+      </w:r>
       <w:r>
         <w:t xml:space="preserve"> </w:t>
       </w:r>
-    </w:p>
-    <w:p>
-      <w:pPr>
-        <w:spacing w:line="276" w:lineRule="auto"/>
-      </w:pPr>
+      <w:r>
+        <w:t>l</w:t>
+      </w:r>
+      <w:r>
+        <w:t>a consegna si dividerà in due fasi</w:t>
+      </w:r>
+      <w:r>
+        <w:t>:</w:t>
+      </w:r>
+    </w:p>
+    <w:p>
+      <w:pPr>
+        <w:pStyle w:val="Paragrafoelenco"/>
+        <w:numPr>
+          <w:ilvl w:val="0"/>
+          <w:numId w:val="11"/>
+        </w:numPr>
+      </w:pPr>
+      <w:r>
+        <w:t xml:space="preserve">Consegna del </w:t>
+      </w:r>
+      <w:r>
+        <w:rPr>
+          <w:i/>
+          <w:iCs/>
+        </w:rPr>
+        <w:t>Project Plane</w:t>
+      </w:r>
+      <w:r>
+        <w:t xml:space="preserve">, il quale </w:t>
+      </w:r>
+      <w:r>
+        <w:t>dovrà essere consegnato circa un mese prima del primo esame</w:t>
+      </w:r>
+      <w:r>
+        <w:t xml:space="preserve"> scritto, che si svolgerà</w:t>
+      </w:r>
+      <w:r>
+        <w:t xml:space="preserve"> nel mese di </w:t>
+      </w:r>
+      <w:r>
+        <w:t>gennaio; quindi,</w:t>
+      </w:r>
+      <w:r>
+        <w:t xml:space="preserve"> per il mese di dicembre</w:t>
+      </w:r>
+      <w:r>
+        <w:t xml:space="preserve"> </w:t>
+      </w:r>
+      <w:r>
+        <w:t>si dovrà effettuare la prima consegna.</w:t>
+      </w:r>
+    </w:p>
+    <w:p>
+      <w:pPr>
+        <w:pStyle w:val="Paragrafoelenco"/>
+        <w:numPr>
+          <w:ilvl w:val="0"/>
+          <w:numId w:val="11"/>
+        </w:numPr>
+      </w:pPr>
+      <w:r>
+        <w:t xml:space="preserve">Consegna del </w:t>
+      </w:r>
+      <w:r>
+        <w:rPr>
+          <w:i/>
+          <w:iCs/>
+        </w:rPr>
+        <w:t>Progetto</w:t>
+      </w:r>
+      <w:r>
+        <w:t xml:space="preserve">, quest’ultimo avrà una scadenza </w:t>
+      </w:r>
+      <w:r>
+        <w:t xml:space="preserve">più </w:t>
+      </w:r>
+      <w:r>
+        <w:t>lunga, infatti,</w:t>
+      </w:r>
+      <w:r>
+        <w:t xml:space="preserve"> l’ultimo giorno di consegna sarà </w:t>
+      </w:r>
+      <w:r>
+        <w:t>cinque giorni prima dell’esame orale.</w:t>
+      </w:r>
+    </w:p>
+    <w:p>
+      <w:pPr>
+        <w:rPr>
+          <w:u w:val="single"/>
+        </w:rPr>
+      </w:pPr>
+      <w:r>
+        <w:t>Per quanto rigua</w:t>
+      </w:r>
+      <w:r>
+        <w:t xml:space="preserve">rda i metodi di </w:t>
+      </w:r>
+      <w:r>
+        <w:t>consegna</w:t>
+      </w:r>
+      <w:r>
+        <w:t xml:space="preserve"> si dovrà </w:t>
+      </w:r>
+      <w:r>
+        <w:t xml:space="preserve">condividere con il professore Gargantini </w:t>
+      </w:r>
+      <w:r>
+        <w:t>la</w:t>
+      </w:r>
+      <w:r>
+        <w:t xml:space="preserve"> repository</w:t>
+      </w:r>
+      <w:r>
+        <w:t xml:space="preserve"> di </w:t>
+      </w:r>
+      <w:r>
+        <w:t xml:space="preserve">github contenente il </w:t>
+      </w:r>
+      <w:r>
+        <w:t>progetto</w:t>
+      </w:r>
+      <w:r>
+        <w:t>, per la consegna di questo documento si dovrà</w:t>
+      </w:r>
+      <w:r>
+        <w:t xml:space="preserve"> indicare nel file </w:t>
+      </w:r>
+      <w:r>
+        <w:t>reame</w:t>
+      </w:r>
+      <w:r>
+        <w:t>,</w:t>
+      </w:r>
+      <w:r>
+        <w:t xml:space="preserve"> del</w:t>
+      </w:r>
+      <w:r>
+        <w:t xml:space="preserve">la </w:t>
+      </w:r>
+      <w:r>
+        <w:t>repository</w:t>
+      </w:r>
+      <w:r>
+        <w:t>,</w:t>
+      </w:r>
+      <w:r>
+        <w:t xml:space="preserve"> la posizione del </w:t>
+      </w:r>
+      <w:r>
+        <w:rPr>
+          <w:i/>
+          <w:iCs/>
+        </w:rPr>
+        <w:t>project plane</w:t>
+      </w:r>
+      <w:r>
+        <w:t xml:space="preserve">. Mentre per la consegna del progetto si dovrà creare </w:t>
+      </w:r>
+      <w:r>
+        <w:t xml:space="preserve">un </w:t>
+      </w:r>
+      <w:r>
+        <w:t>issue</w:t>
+      </w:r>
+      <w:r>
+        <w:t>, intitolata “Approvazione Progetto” ed assegnarla al professo</w:t>
+      </w:r>
+      <w:r>
+        <w:t>re.</w:t>
+      </w:r>
     </w:p>
     <w:sectPr>
       <w:pgSz w:w="11906" w:h="16838"/>
@@ -279,6 +599,119 @@
       <w:pPr>
         <w:ind w:left="1584" w:hanging="1584"/>
       </w:pPr>
+    </w:lvl>
+  </w:abstractNum>
+  <w:abstractNum w:abstractNumId="1" w15:restartNumberingAfterBreak="0">
+    <w:nsid w:val="3F7D6DEA"/>
+    <w:multiLevelType w:val="hybridMultilevel"/>
+    <w:tmpl w:val="F968B942"/>
+    <w:lvl w:ilvl="0" w:tplc="04100001">
+      <w:start w:val="1"/>
+      <w:numFmt w:val="bullet"/>
+      <w:lvlText w:val=""/>
+      <w:lvlJc w:val="left"/>
+      <w:pPr>
+        <w:ind w:left="720" w:hanging="360"/>
+      </w:pPr>
+      <w:rPr>
+        <w:rFonts w:ascii="Symbol" w:hAnsi="Symbol" w:hint="default"/>
+      </w:rPr>
+    </w:lvl>
+    <w:lvl w:ilvl="1" w:tplc="04100003" w:tentative="1">
+      <w:start w:val="1"/>
+      <w:numFmt w:val="bullet"/>
+      <w:lvlText w:val="o"/>
+      <w:lvlJc w:val="left"/>
+      <w:pPr>
+        <w:ind w:left="1440" w:hanging="360"/>
+      </w:pPr>
+      <w:rPr>
+        <w:rFonts w:ascii="Courier New" w:hAnsi="Courier New" w:cs="Courier New" w:hint="default"/>
+      </w:rPr>
+    </w:lvl>
+    <w:lvl w:ilvl="2" w:tplc="04100005" w:tentative="1">
+      <w:start w:val="1"/>
+      <w:numFmt w:val="bullet"/>
+      <w:lvlText w:val=""/>
+      <w:lvlJc w:val="left"/>
+      <w:pPr>
+        <w:ind w:left="2160" w:hanging="360"/>
+      </w:pPr>
+      <w:rPr>
+        <w:rFonts w:ascii="Wingdings" w:hAnsi="Wingdings" w:hint="default"/>
+      </w:rPr>
+    </w:lvl>
+    <w:lvl w:ilvl="3" w:tplc="04100001" w:tentative="1">
+      <w:start w:val="1"/>
+      <w:numFmt w:val="bullet"/>
+      <w:lvlText w:val=""/>
+      <w:lvlJc w:val="left"/>
+      <w:pPr>
+        <w:ind w:left="2880" w:hanging="360"/>
+      </w:pPr>
+      <w:rPr>
+        <w:rFonts w:ascii="Symbol" w:hAnsi="Symbol" w:hint="default"/>
+      </w:rPr>
+    </w:lvl>
+    <w:lvl w:ilvl="4" w:tplc="04100003" w:tentative="1">
+      <w:start w:val="1"/>
+      <w:numFmt w:val="bullet"/>
+      <w:lvlText w:val="o"/>
+      <w:lvlJc w:val="left"/>
+      <w:pPr>
+        <w:ind w:left="3600" w:hanging="360"/>
+      </w:pPr>
+      <w:rPr>
+        <w:rFonts w:ascii="Courier New" w:hAnsi="Courier New" w:cs="Courier New" w:hint="default"/>
+      </w:rPr>
+    </w:lvl>
+    <w:lvl w:ilvl="5" w:tplc="04100005" w:tentative="1">
+      <w:start w:val="1"/>
+      <w:numFmt w:val="bullet"/>
+      <w:lvlText w:val=""/>
+      <w:lvlJc w:val="left"/>
+      <w:pPr>
+        <w:ind w:left="4320" w:hanging="360"/>
+      </w:pPr>
+      <w:rPr>
+        <w:rFonts w:ascii="Wingdings" w:hAnsi="Wingdings" w:hint="default"/>
+      </w:rPr>
+    </w:lvl>
+    <w:lvl w:ilvl="6" w:tplc="04100001" w:tentative="1">
+      <w:start w:val="1"/>
+      <w:numFmt w:val="bullet"/>
+      <w:lvlText w:val=""/>
+      <w:lvlJc w:val="left"/>
+      <w:pPr>
+        <w:ind w:left="5040" w:hanging="360"/>
+      </w:pPr>
+      <w:rPr>
+        <w:rFonts w:ascii="Symbol" w:hAnsi="Symbol" w:hint="default"/>
+      </w:rPr>
+    </w:lvl>
+    <w:lvl w:ilvl="7" w:tplc="04100003" w:tentative="1">
+      <w:start w:val="1"/>
+      <w:numFmt w:val="bullet"/>
+      <w:lvlText w:val="o"/>
+      <w:lvlJc w:val="left"/>
+      <w:pPr>
+        <w:ind w:left="5760" w:hanging="360"/>
+      </w:pPr>
+      <w:rPr>
+        <w:rFonts w:ascii="Courier New" w:hAnsi="Courier New" w:cs="Courier New" w:hint="default"/>
+      </w:rPr>
+    </w:lvl>
+    <w:lvl w:ilvl="8" w:tplc="04100005" w:tentative="1">
+      <w:start w:val="1"/>
+      <w:numFmt w:val="bullet"/>
+      <w:lvlText w:val=""/>
+      <w:lvlJc w:val="left"/>
+      <w:pPr>
+        <w:ind w:left="6480" w:hanging="360"/>
+      </w:pPr>
+      <w:rPr>
+        <w:rFonts w:ascii="Wingdings" w:hAnsi="Wingdings" w:hint="default"/>
+      </w:rPr>
     </w:lvl>
   </w:abstractNum>
   <w:num w:numId="1" w16cid:durableId="1948270720">
@@ -310,6 +743,9 @@
   </w:num>
   <w:num w:numId="10" w16cid:durableId="1345085469">
     <w:abstractNumId w:val="0"/>
+  </w:num>
+  <w:num w:numId="11" w16cid:durableId="1080831160">
+    <w:abstractNumId w:val="1"/>
   </w:num>
 </w:numbering>
 </file>
@@ -1377,6 +1813,17 @@
       <w:outlineLvl w:val="9"/>
     </w:pPr>
   </w:style>
+  <w:style w:type="paragraph" w:styleId="Paragrafoelenco">
+    <w:name w:val="List Paragraph"/>
+    <w:basedOn w:val="Normale"/>
+    <w:uiPriority w:val="34"/>
+    <w:qFormat/>
+    <w:rsid w:val="009D7C1B"/>
+    <w:pPr>
+      <w:ind w:left="720"/>
+      <w:contextualSpacing/>
+    </w:pPr>
+  </w:style>
 </w:styles>
 </file>
 

</xml_diff>

<commit_message>
Garanzia e Qualità , personale
</commit_message>
<xml_diff>
--- a/Documentazione/ProjectPlane.docx
+++ b/Documentazione/ProjectPlane.docx
@@ -1,6 +1,6 @@
 
 <file path=word/document.xml><?xml version="1.0" encoding="utf-8"?>
-<w:document xmlns:wpc="http://schemas.microsoft.com/office/word/2010/wordprocessingCanvas" xmlns:cx="http://schemas.microsoft.com/office/drawing/2014/chartex" xmlns:cx1="http://schemas.microsoft.com/office/drawing/2015/9/8/chartex" xmlns:cx2="http://schemas.microsoft.com/office/drawing/2015/10/21/chartex" xmlns:cx3="http://schemas.microsoft.com/office/drawing/2016/5/9/chartex" xmlns:cx4="http://schemas.microsoft.com/office/drawing/2016/5/10/chartex" xmlns:cx5="http://schemas.microsoft.com/office/drawing/2016/5/11/chartex" xmlns:cx6="http://schemas.microsoft.com/office/drawing/2016/5/12/chartex" xmlns:cx7="http://schemas.microsoft.com/office/drawing/2016/5/13/chartex" xmlns:cx8="http://schemas.microsoft.com/office/drawing/2016/5/14/chartex" xmlns:mc="http://schemas.openxmlformats.org/markup-compatibility/2006" xmlns:aink="http://schemas.microsoft.com/office/drawing/2016/ink" xmlns:am3d="http://schemas.microsoft.com/office/drawing/2017/model3d" xmlns:o="urn:schemas-microsoft-com:office:office" xmlns:oel="http://schemas.microsoft.com/office/2019/extlst" xmlns:r="http://schemas.openxmlformats.org/officeDocument/2006/relationships" xmlns:m="http://schemas.openxmlformats.org/officeDocument/2006/math" xmlns:v="urn:schemas-microsoft-com:vml" xmlns:wp14="http://schemas.microsoft.com/office/word/2010/wordprocessingDrawing" xmlns:wp="http://schemas.openxmlformats.org/drawingml/2006/wordprocessingDrawing" xmlns:w10="urn:schemas-microsoft-com:office:word" xmlns:w="http://schemas.openxmlformats.org/wordprocessingml/2006/main" xmlns:w14="http://schemas.microsoft.com/office/word/2010/wordml" xmlns:w15="http://schemas.microsoft.com/office/word/2012/wordml" xmlns:w16cex="http://schemas.microsoft.com/office/word/2018/wordml/cex" xmlns:w16cid="http://schemas.microsoft.com/office/word/2016/wordml/cid" xmlns:w16="http://schemas.microsoft.com/office/word/2018/wordml" xmlns:w16sdtdh="http://schemas.microsoft.com/office/word/2020/wordml/sdtdatahash" xmlns:w16se="http://schemas.microsoft.com/office/word/2015/wordml/symex" xmlns:wpg="http://schemas.microsoft.com/office/word/2010/wordprocessingGroup" xmlns:wpi="http://schemas.microsoft.com/office/word/2010/wordprocessingInk" xmlns:wne="http://schemas.microsoft.com/office/word/2006/wordml" xmlns:wps="http://schemas.microsoft.com/office/word/2010/wordprocessingShape" mc:Ignorable="w14 w15 w16se w16cid w16 w16cex w16sdtdh wp14">
+<w:document xmlns:wpc="http://schemas.microsoft.com/office/word/2010/wordprocessingCanvas" xmlns:mc="http://schemas.openxmlformats.org/markup-compatibility/2006" xmlns:o="urn:schemas-microsoft-com:office:office" xmlns:r="http://schemas.openxmlformats.org/officeDocument/2006/relationships" xmlns:m="http://schemas.openxmlformats.org/officeDocument/2006/math" xmlns:v="urn:schemas-microsoft-com:vml" xmlns:wp14="http://schemas.microsoft.com/office/word/2010/wordprocessingDrawing" xmlns:wp="http://schemas.openxmlformats.org/drawingml/2006/wordprocessingDrawing" xmlns:w10="urn:schemas-microsoft-com:office:word" xmlns:w="http://schemas.openxmlformats.org/wordprocessingml/2006/main" xmlns:w14="http://schemas.microsoft.com/office/word/2010/wordml" xmlns:w15="http://schemas.microsoft.com/office/word/2012/wordml" xmlns:wpg="http://schemas.microsoft.com/office/word/2010/wordprocessingGroup" xmlns:wpi="http://schemas.microsoft.com/office/word/2010/wordprocessingInk" xmlns:wne="http://schemas.microsoft.com/office/word/2006/wordml" xmlns:wps="http://schemas.microsoft.com/office/word/2010/wordprocessingShape" mc:Ignorable="w14 w15 wp14">
   <w:body>
     <w:p>
       <w:pPr>
@@ -234,7 +234,21 @@
         <w:t>Personale</w:t>
       </w:r>
     </w:p>
-    <w:p/>
+    <w:p>
+      <w:r>
+        <w:t xml:space="preserve">Il personale che ha lavorato a questo programma sono: Emilio </w:t>
+      </w:r>
+      <w:proofErr w:type="spellStart"/>
+      <w:r>
+        <w:t>Meroni</w:t>
+      </w:r>
+      <w:proofErr w:type="spellEnd"/>
+      <w:r>
+        <w:t xml:space="preserve"> e Benedetta Vitale</w:t>
+      </w:r>
+      <w:bookmarkStart w:id="0" w:name="_GoBack"/>
+      <w:bookmarkEnd w:id="0"/>
+    </w:p>
     <w:p>
       <w:pPr>
         <w:pStyle w:val="Titolo1"/>
@@ -260,7 +274,16 @@
         <w:t>garanzia e qualità</w:t>
       </w:r>
     </w:p>
-    <w:p/>
+    <w:p>
+      <w:r>
+        <w:t>Il programma è: semplice, intuibile, veloce e affidabile.</w:t>
+      </w:r>
+    </w:p>
+    <w:p>
+      <w:r>
+        <w:t xml:space="preserve">È semplice e intuibile perché ha poche scritte di facile comprensione, anche per chi si approccia al programma per la prima volta al programma; ci sono poche schermate che hanno al loro interno tutto il necessario per le operazioni che si desiderano; inoltre i bottoni e i colori rendono il programma semplice e intuibile. È veloce in quanto il programma ha poche sezioni in cui bisogna utilizzare la testiera, mentre il programma è più focalizzato sull’uso dei bottoni che lo rendono molto più veloce nelle azioni che si dovranno svolgere. Il programma è affidabile dato che, con le schermate pop-up di conferma, c’è una riduzione dei possibili errori che si possono creare nell’uso del programma. </w:t>
+      </w:r>
+    </w:p>
     <w:p>
       <w:pPr>
         <w:pStyle w:val="Titolo1"/>
@@ -505,7 +528,7 @@
 </file>
 
 <file path=word/numbering.xml><?xml version="1.0" encoding="utf-8"?>
-<w:numbering xmlns:wpc="http://schemas.microsoft.com/office/word/2010/wordprocessingCanvas" xmlns:cx="http://schemas.microsoft.com/office/drawing/2014/chartex" xmlns:cx1="http://schemas.microsoft.com/office/drawing/2015/9/8/chartex" xmlns:cx2="http://schemas.microsoft.com/office/drawing/2015/10/21/chartex" xmlns:cx3="http://schemas.microsoft.com/office/drawing/2016/5/9/chartex" xmlns:cx4="http://schemas.microsoft.com/office/drawing/2016/5/10/chartex" xmlns:cx5="http://schemas.microsoft.com/office/drawing/2016/5/11/chartex" xmlns:cx6="http://schemas.microsoft.com/office/drawing/2016/5/12/chartex" xmlns:cx7="http://schemas.microsoft.com/office/drawing/2016/5/13/chartex" xmlns:cx8="http://schemas.microsoft.com/office/drawing/2016/5/14/chartex" xmlns:mc="http://schemas.openxmlformats.org/markup-compatibility/2006" xmlns:aink="http://schemas.microsoft.com/office/drawing/2016/ink" xmlns:am3d="http://schemas.microsoft.com/office/drawing/2017/model3d" xmlns:o="urn:schemas-microsoft-com:office:office" xmlns:oel="http://schemas.microsoft.com/office/2019/extlst" xmlns:r="http://schemas.openxmlformats.org/officeDocument/2006/relationships" xmlns:m="http://schemas.openxmlformats.org/officeDocument/2006/math" xmlns:v="urn:schemas-microsoft-com:vml" xmlns:wp14="http://schemas.microsoft.com/office/word/2010/wordprocessingDrawing" xmlns:wp="http://schemas.openxmlformats.org/drawingml/2006/wordprocessingDrawing" xmlns:w10="urn:schemas-microsoft-com:office:word" xmlns:w="http://schemas.openxmlformats.org/wordprocessingml/2006/main" xmlns:w14="http://schemas.microsoft.com/office/word/2010/wordml" xmlns:w15="http://schemas.microsoft.com/office/word/2012/wordml" xmlns:w16cex="http://schemas.microsoft.com/office/word/2018/wordml/cex" xmlns:w16cid="http://schemas.microsoft.com/office/word/2016/wordml/cid" xmlns:w16="http://schemas.microsoft.com/office/word/2018/wordml" xmlns:w16sdtdh="http://schemas.microsoft.com/office/word/2020/wordml/sdtdatahash" xmlns:w16se="http://schemas.microsoft.com/office/word/2015/wordml/symex" xmlns:wpg="http://schemas.microsoft.com/office/word/2010/wordprocessingGroup" xmlns:wpi="http://schemas.microsoft.com/office/word/2010/wordprocessingInk" xmlns:wne="http://schemas.microsoft.com/office/word/2006/wordml" xmlns:wps="http://schemas.microsoft.com/office/word/2010/wordprocessingShape" mc:Ignorable="w14 w15 w16se w16cid w16 w16cex w16sdtdh wp14">
+<w:numbering xmlns:wpc="http://schemas.microsoft.com/office/word/2010/wordprocessingCanvas" xmlns:mc="http://schemas.openxmlformats.org/markup-compatibility/2006" xmlns:o="urn:schemas-microsoft-com:office:office" xmlns:r="http://schemas.openxmlformats.org/officeDocument/2006/relationships" xmlns:m="http://schemas.openxmlformats.org/officeDocument/2006/math" xmlns:v="urn:schemas-microsoft-com:vml" xmlns:wp14="http://schemas.microsoft.com/office/word/2010/wordprocessingDrawing" xmlns:wp="http://schemas.openxmlformats.org/drawingml/2006/wordprocessingDrawing" xmlns:w10="urn:schemas-microsoft-com:office:word" xmlns:w="http://schemas.openxmlformats.org/wordprocessingml/2006/main" xmlns:w14="http://schemas.microsoft.com/office/word/2010/wordml" xmlns:w15="http://schemas.microsoft.com/office/word/2012/wordml" xmlns:wpg="http://schemas.microsoft.com/office/word/2010/wordprocessingGroup" xmlns:wpi="http://schemas.microsoft.com/office/word/2010/wordprocessingInk" xmlns:wne="http://schemas.microsoft.com/office/word/2006/wordml" xmlns:wps="http://schemas.microsoft.com/office/word/2010/wordprocessingShape" mc:Ignorable="w14 w15 wp14">
   <w:abstractNum w:abstractNumId="0" w15:restartNumberingAfterBreak="0">
     <w:nsid w:val="1482775B"/>
     <w:multiLevelType w:val="multilevel"/>
@@ -714,44 +737,44 @@
       </w:rPr>
     </w:lvl>
   </w:abstractNum>
-  <w:num w:numId="1" w16cid:durableId="1948270720">
+  <w:num w:numId="1">
     <w:abstractNumId w:val="0"/>
   </w:num>
-  <w:num w:numId="2" w16cid:durableId="752774281">
+  <w:num w:numId="2">
     <w:abstractNumId w:val="0"/>
   </w:num>
-  <w:num w:numId="3" w16cid:durableId="858546277">
+  <w:num w:numId="3">
     <w:abstractNumId w:val="0"/>
   </w:num>
-  <w:num w:numId="4" w16cid:durableId="1389036967">
+  <w:num w:numId="4">
     <w:abstractNumId w:val="0"/>
   </w:num>
-  <w:num w:numId="5" w16cid:durableId="85619122">
+  <w:num w:numId="5">
     <w:abstractNumId w:val="0"/>
   </w:num>
-  <w:num w:numId="6" w16cid:durableId="919756872">
+  <w:num w:numId="6">
     <w:abstractNumId w:val="0"/>
   </w:num>
-  <w:num w:numId="7" w16cid:durableId="789930863">
+  <w:num w:numId="7">
     <w:abstractNumId w:val="0"/>
   </w:num>
-  <w:num w:numId="8" w16cid:durableId="251092369">
+  <w:num w:numId="8">
     <w:abstractNumId w:val="0"/>
   </w:num>
-  <w:num w:numId="9" w16cid:durableId="976183028">
+  <w:num w:numId="9">
     <w:abstractNumId w:val="0"/>
   </w:num>
-  <w:num w:numId="10" w16cid:durableId="1345085469">
+  <w:num w:numId="10">
     <w:abstractNumId w:val="0"/>
   </w:num>
-  <w:num w:numId="11" w16cid:durableId="1080831160">
+  <w:num w:numId="11">
     <w:abstractNumId w:val="1"/>
   </w:num>
 </w:numbering>
 </file>
 
 <file path=word/styles.xml><?xml version="1.0" encoding="utf-8"?>
-<w:styles xmlns:mc="http://schemas.openxmlformats.org/markup-compatibility/2006" xmlns:r="http://schemas.openxmlformats.org/officeDocument/2006/relationships" xmlns:w="http://schemas.openxmlformats.org/wordprocessingml/2006/main" xmlns:w14="http://schemas.microsoft.com/office/word/2010/wordml" xmlns:w15="http://schemas.microsoft.com/office/word/2012/wordml" xmlns:w16cex="http://schemas.microsoft.com/office/word/2018/wordml/cex" xmlns:w16cid="http://schemas.microsoft.com/office/word/2016/wordml/cid" xmlns:w16="http://schemas.microsoft.com/office/word/2018/wordml" xmlns:w16sdtdh="http://schemas.microsoft.com/office/word/2020/wordml/sdtdatahash" xmlns:w16se="http://schemas.microsoft.com/office/word/2015/wordml/symex" mc:Ignorable="w14 w15 w16se w16cid w16 w16cex w16sdtdh">
+<w:styles xmlns:mc="http://schemas.openxmlformats.org/markup-compatibility/2006" xmlns:r="http://schemas.openxmlformats.org/officeDocument/2006/relationships" xmlns:w="http://schemas.openxmlformats.org/wordprocessingml/2006/main" xmlns:w14="http://schemas.microsoft.com/office/word/2010/wordml" xmlns:w15="http://schemas.microsoft.com/office/word/2012/wordml" mc:Ignorable="w14 w15">
   <w:docDefaults>
     <w:rPrDefault>
       <w:rPr>
@@ -767,7 +790,7 @@
       </w:pPr>
     </w:pPrDefault>
   </w:docDefaults>
-  <w:latentStyles w:defLockedState="0" w:defUIPriority="99" w:defSemiHidden="0" w:defUnhideWhenUsed="0" w:defQFormat="0" w:count="376">
+  <w:latentStyles w:defLockedState="0" w:defUIPriority="99" w:defSemiHidden="0" w:defUnhideWhenUsed="0" w:defQFormat="0" w:count="371">
     <w:lsdException w:name="Normal" w:uiPriority="0" w:qFormat="1"/>
     <w:lsdException w:name="heading 1" w:uiPriority="9" w:qFormat="1"/>
     <w:lsdException w:name="heading 2" w:semiHidden="1" w:uiPriority="9" w:unhideWhenUsed="1" w:qFormat="1"/>
@@ -1139,11 +1162,6 @@
     <w:lsdException w:name="List Table 5 Dark Accent 6" w:uiPriority="50"/>
     <w:lsdException w:name="List Table 6 Colorful Accent 6" w:uiPriority="51"/>
     <w:lsdException w:name="List Table 7 Colorful Accent 6" w:uiPriority="52"/>
-    <w:lsdException w:name="Mention" w:semiHidden="1" w:unhideWhenUsed="1"/>
-    <w:lsdException w:name="Smart Hyperlink" w:semiHidden="1" w:unhideWhenUsed="1"/>
-    <w:lsdException w:name="Hashtag" w:semiHidden="1" w:unhideWhenUsed="1"/>
-    <w:lsdException w:name="Unresolved Mention" w:semiHidden="1" w:unhideWhenUsed="1"/>
-    <w:lsdException w:name="Smart Link" w:semiHidden="1" w:unhideWhenUsed="1"/>
   </w:latentStyles>
   <w:style w:type="paragraph" w:default="1" w:styleId="Normale">
     <w:name w:val="Normal"/>
@@ -2093,7 +2111,7 @@
 </file>
 
 <file path=customXml/itemProps1.xml><?xml version="1.0" encoding="utf-8"?>
-<ds:datastoreItem xmlns:ds="http://schemas.openxmlformats.org/officeDocument/2006/customXml" ds:itemID="{3442B212-EA60-48DC-A11A-D559B635B3F8}">
+<ds:datastoreItem xmlns:ds="http://schemas.openxmlformats.org/officeDocument/2006/customXml" ds:itemID="{421B8893-9272-4C2A-8D81-1ED48F9E2BF6}">
   <ds:schemaRefs>
     <ds:schemaRef ds:uri="http://schemas.openxmlformats.org/officeDocument/2006/bibliography"/>
   </ds:schemaRefs>

</xml_diff>